<commit_message>
Examenes Segundo Parcial - 8 de mayo 2023 - Lap HP
Se elaboran 3 versiones del segundo examen parcial de Física 1, así como los archivos para respaldar la bitácora, examen y prácticas.
</commit_message>
<xml_diff>
--- a/Examen_Parcial_2_B.docx
+++ b/Examen_Parcial_2_B.docx
@@ -8954,7 +8954,15 @@
           <w:b/>
           <w:bCs/>
         </w:rPr>
-        <w:t>0.</w:t>
+        <w:t>1</w:t>
+      </w:r>
+      <w:r>
+        <w:rPr>
+          <w:rFonts w:ascii="Arial" w:hAnsi="Arial" w:cs="Arial"/>
+          <w:b/>
+          <w:bCs/>
+        </w:rPr>
+        <w:t>.</w:t>
       </w:r>
       <w:r>
         <w:rPr>
@@ -10158,7 +10166,15 @@
           <w:b/>
           <w:bCs/>
         </w:rPr>
-        <w:t>5.</w:t>
+        <w:t>5</w:t>
+      </w:r>
+      <w:r>
+        <w:rPr>
+          <w:rFonts w:ascii="Arial" w:hAnsi="Arial" w:cs="Arial"/>
+          <w:b/>
+          <w:bCs/>
+        </w:rPr>
+        <w:t>.</w:t>
       </w:r>
       <w:r>
         <w:rPr>

</xml_diff>